<commit_message>
Esercizio corretto con i ;
</commit_message>
<xml_diff>
--- a/Query DB Hotel esercizio.docx
+++ b/Query DB Hotel esercizio.docx
@@ -122,6 +122,14 @@
         </w:rPr>
         <w:t>` = 'CI'</w:t>
       </w:r>
+      <w:r>
+        <w:rPr>
+          <w:rFonts w:ascii="Lato" w:eastAsia="Lato" w:hAnsi="Lato" w:cs="Lato"/>
+          <w:sz w:val="28"/>
+          <w:szCs w:val="28"/>
+        </w:rPr>
+        <w:t>;</w:t>
+      </w:r>
     </w:p>
     <w:p>
       <w:pPr>
@@ -169,15 +177,13 @@
           <w:rFonts w:ascii="Lato" w:eastAsia="Lato" w:hAnsi="Lato" w:cs="Lato"/>
           <w:sz w:val="28"/>
           <w:szCs w:val="28"/>
-          <w:lang w:val="it-IT"/>
-        </w:rPr>
-      </w:pPr>
-      <w:r>
-        <w:rPr>
-          <w:rFonts w:ascii="Lato" w:eastAsia="Lato" w:hAnsi="Lato" w:cs="Lato"/>
-          <w:sz w:val="28"/>
-          <w:szCs w:val="28"/>
-          <w:lang w:val="it-IT"/>
+        </w:rPr>
+      </w:pPr>
+      <w:r>
+        <w:rPr>
+          <w:rFonts w:ascii="Lato" w:eastAsia="Lato" w:hAnsi="Lato" w:cs="Lato"/>
+          <w:sz w:val="28"/>
+          <w:szCs w:val="28"/>
         </w:rPr>
         <w:t xml:space="preserve">SELECT * </w:t>
       </w:r>
@@ -191,17 +197,33 @@
           <w:rFonts w:ascii="Lato" w:eastAsia="Lato" w:hAnsi="Lato" w:cs="Lato"/>
           <w:sz w:val="28"/>
           <w:szCs w:val="28"/>
-          <w:lang w:val="it-IT"/>
-        </w:rPr>
-      </w:pPr>
-      <w:r>
-        <w:rPr>
-          <w:rFonts w:ascii="Lato" w:eastAsia="Lato" w:hAnsi="Lato" w:cs="Lato"/>
-          <w:sz w:val="28"/>
-          <w:szCs w:val="28"/>
-          <w:lang w:val="it-IT"/>
-        </w:rPr>
-        <w:t xml:space="preserve">FROM `ospiti` </w:t>
+        </w:rPr>
+      </w:pPr>
+      <w:r>
+        <w:rPr>
+          <w:rFonts w:ascii="Lato" w:eastAsia="Lato" w:hAnsi="Lato" w:cs="Lato"/>
+          <w:sz w:val="28"/>
+          <w:szCs w:val="28"/>
+        </w:rPr>
+        <w:t>FROM `</w:t>
+      </w:r>
+      <w:proofErr w:type="spellStart"/>
+      <w:r>
+        <w:rPr>
+          <w:rFonts w:ascii="Lato" w:eastAsia="Lato" w:hAnsi="Lato" w:cs="Lato"/>
+          <w:sz w:val="28"/>
+          <w:szCs w:val="28"/>
+        </w:rPr>
+        <w:t>ospiti</w:t>
+      </w:r>
+      <w:proofErr w:type="spellEnd"/>
+      <w:r>
+        <w:rPr>
+          <w:rFonts w:ascii="Lato" w:eastAsia="Lato" w:hAnsi="Lato" w:cs="Lato"/>
+          <w:sz w:val="28"/>
+          <w:szCs w:val="28"/>
+        </w:rPr>
+        <w:t xml:space="preserve">` </w:t>
       </w:r>
     </w:p>
     <w:p>
@@ -240,6 +262,14 @@
           <w:szCs w:val="28"/>
         </w:rPr>
         <w:t>` &gt; '1988-12-31'</w:t>
+      </w:r>
+      <w:r>
+        <w:rPr>
+          <w:rFonts w:ascii="Lato" w:eastAsia="Lato" w:hAnsi="Lato" w:cs="Lato"/>
+          <w:sz w:val="28"/>
+          <w:szCs w:val="28"/>
+        </w:rPr>
+        <w:t>;</w:t>
       </w:r>
     </w:p>
     <w:p>
@@ -308,15 +338,13 @@
           <w:rFonts w:ascii="Lato" w:eastAsia="Lato" w:hAnsi="Lato" w:cs="Lato"/>
           <w:sz w:val="28"/>
           <w:szCs w:val="28"/>
-          <w:lang w:val="it-IT"/>
-        </w:rPr>
-      </w:pPr>
-      <w:r>
-        <w:rPr>
-          <w:rFonts w:ascii="Lato" w:eastAsia="Lato" w:hAnsi="Lato" w:cs="Lato"/>
-          <w:sz w:val="28"/>
-          <w:szCs w:val="28"/>
-          <w:lang w:val="it-IT"/>
+        </w:rPr>
+      </w:pPr>
+      <w:r>
+        <w:rPr>
+          <w:rFonts w:ascii="Lato" w:eastAsia="Lato" w:hAnsi="Lato" w:cs="Lato"/>
+          <w:sz w:val="28"/>
+          <w:szCs w:val="28"/>
         </w:rPr>
         <w:t xml:space="preserve">SELECT * </w:t>
       </w:r>
@@ -330,17 +358,33 @@
           <w:rFonts w:ascii="Lato" w:eastAsia="Lato" w:hAnsi="Lato" w:cs="Lato"/>
           <w:sz w:val="28"/>
           <w:szCs w:val="28"/>
-          <w:lang w:val="it-IT"/>
-        </w:rPr>
-      </w:pPr>
-      <w:r>
-        <w:rPr>
-          <w:rFonts w:ascii="Lato" w:eastAsia="Lato" w:hAnsi="Lato" w:cs="Lato"/>
-          <w:sz w:val="28"/>
-          <w:szCs w:val="28"/>
-          <w:lang w:val="it-IT"/>
-        </w:rPr>
-        <w:t xml:space="preserve">FROM `ospiti` </w:t>
+        </w:rPr>
+      </w:pPr>
+      <w:r>
+        <w:rPr>
+          <w:rFonts w:ascii="Lato" w:eastAsia="Lato" w:hAnsi="Lato" w:cs="Lato"/>
+          <w:sz w:val="28"/>
+          <w:szCs w:val="28"/>
+        </w:rPr>
+        <w:t>FROM `</w:t>
+      </w:r>
+      <w:proofErr w:type="spellStart"/>
+      <w:r>
+        <w:rPr>
+          <w:rFonts w:ascii="Lato" w:eastAsia="Lato" w:hAnsi="Lato" w:cs="Lato"/>
+          <w:sz w:val="28"/>
+          <w:szCs w:val="28"/>
+        </w:rPr>
+        <w:t>ospiti</w:t>
+      </w:r>
+      <w:proofErr w:type="spellEnd"/>
+      <w:r>
+        <w:rPr>
+          <w:rFonts w:ascii="Lato" w:eastAsia="Lato" w:hAnsi="Lato" w:cs="Lato"/>
+          <w:sz w:val="28"/>
+          <w:szCs w:val="28"/>
+        </w:rPr>
+        <w:t xml:space="preserve">` </w:t>
       </w:r>
     </w:p>
     <w:p>
@@ -379,6 +423,14 @@
           <w:szCs w:val="28"/>
         </w:rPr>
         <w:t>` &gt; '2000-07-22'</w:t>
+      </w:r>
+      <w:r>
+        <w:rPr>
+          <w:rFonts w:ascii="Lato" w:eastAsia="Lato" w:hAnsi="Lato" w:cs="Lato"/>
+          <w:sz w:val="28"/>
+          <w:szCs w:val="28"/>
+        </w:rPr>
+        <w:t>;</w:t>
       </w:r>
     </w:p>
     <w:p>
@@ -415,16 +467,7 @@
           <w:szCs w:val="28"/>
           <w:lang w:val="it-IT"/>
         </w:rPr>
-        <w:t xml:space="preserve">Seleziona tutti gli ospiti </w:t>
-      </w:r>
-      <w:r>
-        <w:rPr>
-          <w:rFonts w:ascii="Lato" w:eastAsia="Lato" w:hAnsi="Lato" w:cs="Lato"/>
-          <w:sz w:val="28"/>
-          <w:szCs w:val="28"/>
-          <w:lang w:val="it-IT"/>
-        </w:rPr>
-        <w:t>il cui nome inizia con la D</w:t>
+        <w:t>Seleziona tutti gli ospiti il cui nome inizia con la D</w:t>
       </w:r>
     </w:p>
     <w:p>
@@ -436,15 +479,13 @@
           <w:rFonts w:ascii="Lato" w:eastAsia="Lato" w:hAnsi="Lato" w:cs="Lato"/>
           <w:sz w:val="28"/>
           <w:szCs w:val="28"/>
-          <w:lang w:val="it-IT"/>
-        </w:rPr>
-      </w:pPr>
-      <w:r>
-        <w:rPr>
-          <w:rFonts w:ascii="Lato" w:eastAsia="Lato" w:hAnsi="Lato" w:cs="Lato"/>
-          <w:sz w:val="28"/>
-          <w:szCs w:val="28"/>
-          <w:lang w:val="it-IT"/>
+        </w:rPr>
+      </w:pPr>
+      <w:r>
+        <w:rPr>
+          <w:rFonts w:ascii="Lato" w:eastAsia="Lato" w:hAnsi="Lato" w:cs="Lato"/>
+          <w:sz w:val="28"/>
+          <w:szCs w:val="28"/>
         </w:rPr>
         <w:t xml:space="preserve">SELECT * </w:t>
       </w:r>
@@ -458,17 +499,33 @@
           <w:rFonts w:ascii="Lato" w:eastAsia="Lato" w:hAnsi="Lato" w:cs="Lato"/>
           <w:sz w:val="28"/>
           <w:szCs w:val="28"/>
-          <w:lang w:val="it-IT"/>
-        </w:rPr>
-      </w:pPr>
-      <w:r>
-        <w:rPr>
-          <w:rFonts w:ascii="Lato" w:eastAsia="Lato" w:hAnsi="Lato" w:cs="Lato"/>
-          <w:sz w:val="28"/>
-          <w:szCs w:val="28"/>
-          <w:lang w:val="it-IT"/>
-        </w:rPr>
-        <w:t xml:space="preserve">FROM `ospiti` </w:t>
+        </w:rPr>
+      </w:pPr>
+      <w:r>
+        <w:rPr>
+          <w:rFonts w:ascii="Lato" w:eastAsia="Lato" w:hAnsi="Lato" w:cs="Lato"/>
+          <w:sz w:val="28"/>
+          <w:szCs w:val="28"/>
+        </w:rPr>
+        <w:t>FROM `</w:t>
+      </w:r>
+      <w:proofErr w:type="spellStart"/>
+      <w:r>
+        <w:rPr>
+          <w:rFonts w:ascii="Lato" w:eastAsia="Lato" w:hAnsi="Lato" w:cs="Lato"/>
+          <w:sz w:val="28"/>
+          <w:szCs w:val="28"/>
+        </w:rPr>
+        <w:t>ospiti</w:t>
+      </w:r>
+      <w:proofErr w:type="spellEnd"/>
+      <w:r>
+        <w:rPr>
+          <w:rFonts w:ascii="Lato" w:eastAsia="Lato" w:hAnsi="Lato" w:cs="Lato"/>
+          <w:sz w:val="28"/>
+          <w:szCs w:val="28"/>
+        </w:rPr>
+        <w:t xml:space="preserve">` </w:t>
       </w:r>
     </w:p>
     <w:p>
@@ -480,48 +537,23 @@
           <w:rFonts w:ascii="Lato" w:eastAsia="Lato" w:hAnsi="Lato" w:cs="Lato"/>
           <w:sz w:val="28"/>
           <w:szCs w:val="28"/>
-          <w:lang w:val="it-IT"/>
-        </w:rPr>
-      </w:pPr>
-      <w:proofErr w:type="spellStart"/>
-      <w:r>
-        <w:rPr>
-          <w:rFonts w:ascii="Lato" w:eastAsia="Lato" w:hAnsi="Lato" w:cs="Lato"/>
-          <w:sz w:val="28"/>
-          <w:szCs w:val="28"/>
-          <w:lang w:val="it-IT"/>
-        </w:rPr>
-        <w:t>WHERE</w:t>
-      </w:r>
-      <w:proofErr w:type="spellEnd"/>
-      <w:r>
-        <w:rPr>
-          <w:rFonts w:ascii="Lato" w:eastAsia="Lato" w:hAnsi="Lato" w:cs="Lato"/>
-          <w:sz w:val="28"/>
-          <w:szCs w:val="28"/>
-          <w:lang w:val="it-IT"/>
-        </w:rPr>
-        <w:t xml:space="preserve"> `</w:t>
-      </w:r>
-      <w:proofErr w:type="spellStart"/>
-      <w:r>
-        <w:rPr>
-          <w:rFonts w:ascii="Lato" w:eastAsia="Lato" w:hAnsi="Lato" w:cs="Lato"/>
-          <w:sz w:val="28"/>
-          <w:szCs w:val="28"/>
-          <w:lang w:val="it-IT"/>
-        </w:rPr>
-        <w:t>name</w:t>
-      </w:r>
-      <w:proofErr w:type="spellEnd"/>
-      <w:r>
-        <w:rPr>
-          <w:rFonts w:ascii="Lato" w:eastAsia="Lato" w:hAnsi="Lato" w:cs="Lato"/>
-          <w:sz w:val="28"/>
-          <w:szCs w:val="28"/>
-          <w:lang w:val="it-IT"/>
-        </w:rPr>
-        <w:t>` LIKE 'D%'</w:t>
+        </w:rPr>
+      </w:pPr>
+      <w:r>
+        <w:rPr>
+          <w:rFonts w:ascii="Lato" w:eastAsia="Lato" w:hAnsi="Lato" w:cs="Lato"/>
+          <w:sz w:val="28"/>
+          <w:szCs w:val="28"/>
+        </w:rPr>
+        <w:t>WHERE `name` LIKE 'D%'</w:t>
+      </w:r>
+      <w:r>
+        <w:rPr>
+          <w:rFonts w:ascii="Lato" w:eastAsia="Lato" w:hAnsi="Lato" w:cs="Lato"/>
+          <w:sz w:val="28"/>
+          <w:szCs w:val="28"/>
+        </w:rPr>
+        <w:t>;</w:t>
       </w:r>
     </w:p>
     <w:p>
@@ -533,7 +565,6 @@
           <w:rFonts w:ascii="Lato" w:eastAsia="Lato" w:hAnsi="Lato" w:cs="Lato"/>
           <w:sz w:val="28"/>
           <w:szCs w:val="28"/>
-          <w:lang w:val="it-IT"/>
         </w:rPr>
       </w:pPr>
     </w:p>
@@ -649,17 +680,15 @@
           <w:rFonts w:ascii="Lato" w:eastAsia="Lato" w:hAnsi="Lato" w:cs="Lato"/>
           <w:sz w:val="28"/>
           <w:szCs w:val="28"/>
-          <w:lang w:val="it-IT"/>
-        </w:rPr>
-      </w:pPr>
-      <w:r>
-        <w:rPr>
-          <w:rFonts w:ascii="Lato" w:eastAsia="Lato" w:hAnsi="Lato" w:cs="Lato"/>
-          <w:sz w:val="28"/>
-          <w:szCs w:val="28"/>
-          <w:lang w:val="it-IT"/>
-        </w:rPr>
-        <w:t>ORDER BY `</w:t>
+        </w:rPr>
+      </w:pPr>
+      <w:r>
+        <w:rPr>
+          <w:rFonts w:ascii="Lato" w:eastAsia="Lato" w:hAnsi="Lato" w:cs="Lato"/>
+          <w:sz w:val="28"/>
+          <w:szCs w:val="28"/>
+        </w:rPr>
+        <w:t xml:space="preserve">ORDER BY `price` </w:t>
       </w:r>
       <w:proofErr w:type="spellStart"/>
       <w:r>
@@ -667,31 +696,10 @@
           <w:rFonts w:ascii="Lato" w:eastAsia="Lato" w:hAnsi="Lato" w:cs="Lato"/>
           <w:sz w:val="28"/>
           <w:szCs w:val="28"/>
-          <w:lang w:val="it-IT"/>
-        </w:rPr>
-        <w:t>price</w:t>
+        </w:rPr>
+        <w:t>DESC</w:t>
       </w:r>
       <w:proofErr w:type="spellEnd"/>
-      <w:r>
-        <w:rPr>
-          <w:rFonts w:ascii="Lato" w:eastAsia="Lato" w:hAnsi="Lato" w:cs="Lato"/>
-          <w:sz w:val="28"/>
-          <w:szCs w:val="28"/>
-          <w:lang w:val="it-IT"/>
-        </w:rPr>
-        <w:t xml:space="preserve">` </w:t>
-      </w:r>
-      <w:proofErr w:type="spellStart"/>
-      <w:r>
-        <w:rPr>
-          <w:rFonts w:ascii="Lato" w:eastAsia="Lato" w:hAnsi="Lato" w:cs="Lato"/>
-          <w:sz w:val="28"/>
-          <w:szCs w:val="28"/>
-          <w:lang w:val="it-IT"/>
-        </w:rPr>
-        <w:t>DESC</w:t>
-      </w:r>
-      <w:proofErr w:type="spellEnd"/>
     </w:p>
     <w:p>
       <w:pPr>
@@ -702,18 +710,24 @@
           <w:rFonts w:ascii="Lato" w:eastAsia="Lato" w:hAnsi="Lato" w:cs="Lato"/>
           <w:sz w:val="28"/>
           <w:szCs w:val="28"/>
-          <w:lang w:val="it-IT"/>
-        </w:rPr>
-      </w:pPr>
-      <w:r>
-        <w:rPr>
-          <w:rFonts w:ascii="Lato" w:eastAsia="Lato" w:hAnsi="Lato" w:cs="Lato"/>
-          <w:sz w:val="28"/>
-          <w:szCs w:val="28"/>
-          <w:lang w:val="it-IT"/>
+        </w:rPr>
+      </w:pPr>
+      <w:r>
+        <w:rPr>
+          <w:rFonts w:ascii="Lato" w:eastAsia="Lato" w:hAnsi="Lato" w:cs="Lato"/>
+          <w:sz w:val="28"/>
+          <w:szCs w:val="28"/>
         </w:rPr>
         <w:t>LIMIT 1</w:t>
       </w:r>
+      <w:r>
+        <w:rPr>
+          <w:rFonts w:ascii="Lato" w:eastAsia="Lato" w:hAnsi="Lato" w:cs="Lato"/>
+          <w:sz w:val="28"/>
+          <w:szCs w:val="28"/>
+        </w:rPr>
+        <w:t>;</w:t>
+      </w:r>
     </w:p>
     <w:p>
       <w:pPr>
@@ -724,7 +738,6 @@
           <w:rFonts w:ascii="Lato" w:eastAsia="Lato" w:hAnsi="Lato" w:cs="Lato"/>
           <w:sz w:val="28"/>
           <w:szCs w:val="28"/>
-          <w:lang w:val="it-IT"/>
         </w:rPr>
       </w:pPr>
     </w:p>
@@ -869,6 +882,14 @@
           <w:szCs w:val="28"/>
         </w:rPr>
         <w:t>` &lt; '1975-31-12'</w:t>
+      </w:r>
+      <w:r>
+        <w:rPr>
+          <w:rFonts w:ascii="Lato" w:eastAsia="Lato" w:hAnsi="Lato" w:cs="Lato"/>
+          <w:sz w:val="28"/>
+          <w:szCs w:val="28"/>
+        </w:rPr>
+        <w:t>;</w:t>
       </w:r>
       <w:bookmarkStart w:id="0" w:name="_GoBack"/>
       <w:bookmarkEnd w:id="0"/>

</xml_diff>

<commit_message>
Esecizio migliorato con BETWEEN.
</commit_message>
<xml_diff>
--- a/Query DB Hotel esercizio.docx
+++ b/Query DB Hotel esercizio.docx
@@ -893,47 +893,7 @@
           <w:sz w:val="28"/>
           <w:szCs w:val="28"/>
         </w:rPr>
-        <w:t xml:space="preserve">` </w:t>
-      </w:r>
-      <w:r>
-        <w:rPr>
-          <w:rFonts w:ascii="Lato" w:eastAsia="Lato" w:hAnsi="Lato" w:cs="Lato"/>
-          <w:sz w:val="28"/>
-          <w:szCs w:val="28"/>
-        </w:rPr>
-        <w:t>LIKE</w:t>
-      </w:r>
-      <w:r>
-        <w:rPr>
-          <w:rFonts w:ascii="Lato" w:eastAsia="Lato" w:hAnsi="Lato" w:cs="Lato"/>
-          <w:sz w:val="28"/>
-          <w:szCs w:val="28"/>
-        </w:rPr>
-        <w:t xml:space="preserve"> '1975-</w:t>
-      </w:r>
-      <w:r>
-        <w:rPr>
-          <w:rFonts w:ascii="Lato" w:eastAsia="Lato" w:hAnsi="Lato" w:cs="Lato"/>
-          <w:sz w:val="28"/>
-          <w:szCs w:val="28"/>
-        </w:rPr>
-        <w:t>%</w:t>
-      </w:r>
-      <w:r>
-        <w:rPr>
-          <w:rFonts w:ascii="Lato" w:eastAsia="Lato" w:hAnsi="Lato" w:cs="Lato"/>
-          <w:sz w:val="28"/>
-          <w:szCs w:val="28"/>
-        </w:rPr>
-        <w:t>'</w:t>
-      </w:r>
-      <w:r>
-        <w:rPr>
-          <w:rFonts w:ascii="Lato" w:eastAsia="Lato" w:hAnsi="Lato" w:cs="Lato"/>
-          <w:sz w:val="28"/>
-          <w:szCs w:val="28"/>
-        </w:rPr>
-        <w:t>;</w:t>
+        <w:t>` BETWEEN '1975-01-01' AND '1975-31-12';</w:t>
       </w:r>
       <w:bookmarkStart w:id="0" w:name="_GoBack"/>
       <w:bookmarkEnd w:id="0"/>

</xml_diff>